<commit_message>
Restructuring done now so that Qualification (etc) classes can be structured correctly rather than later corrected: 1. Removed generation of XML from individual XCRI classes 2. Moved XML generation into an XCRICAP11Generator class 3. Moved responsibility of generator selcetion into an XmlGeneratorFactory (factory pattern) Still needs a lot of tidying.
</commit_message>
<xml_diff>
--- a/Documentation/gettingstarted.docx
+++ b/Documentation/gettingstarted.docx
@@ -7,12 +7,7 @@
         <w:pStyle w:val="Title"/>
       </w:pPr>
       <w:r>
-        <w:t>Getting started with the XCRICAP-NET base libr</w:t>
-      </w:r>
-      <w:bookmarkStart w:id="0" w:name="_GoBack"/>
-      <w:bookmarkEnd w:id="0"/>
-      <w:r>
-        <w:t>ary</w:t>
+        <w:t>Getting started with the XCRICAP-NET base library</w:t>
       </w:r>
     </w:p>
     <w:p>
@@ -41,7 +36,15 @@
         <w:t xml:space="preserve">The aim of this project is to give providers who may already have base data access code written in .NET an easy method to output a valid XCRI feed with minimal effort. </w:t>
       </w:r>
       <w:r>
-        <w:t xml:space="preserve">  The codebase currently does not support the delta update patter</w:t>
+        <w:t xml:space="preserve">  </w:t>
+      </w:r>
+      <w:proofErr w:type="gramStart"/>
+      <w:r>
+        <w:t>The codebase</w:t>
+      </w:r>
+      <w:proofErr w:type="gramEnd"/>
+      <w:r>
+        <w:t xml:space="preserve"> currently does not support the delta update patter</w:t>
       </w:r>
       <w:r>
         <w:t>n mentioned within the XCRI blog</w:t>
@@ -110,7 +113,12 @@
         <w:t xml:space="preserve"> within Visual Studio.</w:t>
       </w:r>
       <w:r>
-        <w:t xml:space="preserve">  Locate this wherever makes sense and choose an applicable name </w:t>
+        <w:t xml:space="preserve">  Locate this wherever makes s</w:t>
+      </w:r>
+      <w:bookmarkStart w:id="0" w:name="_GoBack"/>
+      <w:bookmarkEnd w:id="0"/>
+      <w:r>
+        <w:t xml:space="preserve">ense and choose an applicable name </w:t>
       </w:r>
       <w:r>
         <w:t xml:space="preserve">for the solution and project </w:t>
@@ -120,7 +128,15 @@
       </w:r>
       <w:r>
         <w:lastRenderedPageBreak/>
-        <w:t>“XCRISampleWebApplication”.</w:t>
+        <w:t>“</w:t>
+      </w:r>
+      <w:proofErr w:type="spellStart"/>
+      <w:r>
+        <w:t>XCRISampleWebApplication</w:t>
+      </w:r>
+      <w:proofErr w:type="spellEnd"/>
+      <w:r>
+        <w:t>”.</w:t>
       </w:r>
       <w:r>
         <w:br/>
@@ -176,7 +192,15 @@
         </w:numPr>
       </w:pPr>
       <w:r>
-        <w:t>Right-click on the solution node and select “Add | New project” to add a new Class Library project.  Locate this in a similar vein to the project above and choose an applicable name such as “MyCollegeXCRIFeed”.</w:t>
+        <w:t>Right-click on the solution node and select “Add | New project” to add a new Class Library project.  Locate this in a similar vein to the project above and choose an applicable name such as “</w:t>
+      </w:r>
+      <w:proofErr w:type="spellStart"/>
+      <w:r>
+        <w:t>MyCollegeXCRIFeed</w:t>
+      </w:r>
+      <w:proofErr w:type="spellEnd"/>
+      <w:r>
+        <w:t>”.</w:t>
       </w:r>
       <w:r>
         <w:br/>
@@ -338,7 +362,23 @@
         </w:numPr>
       </w:pPr>
       <w:r>
-        <w:t>Add a class file and name it “MyCollegeProvider”.  For this sample, I’ve named it “TestProvider”.  This represents a logical provider of courses – for example, this may be a single college or university.  If your college or university also has an associated entity that offers courses to businesses, as an example, we could create a second provider for their data.</w:t>
+        <w:t>Add a class file and name it “</w:t>
+      </w:r>
+      <w:proofErr w:type="spellStart"/>
+      <w:r>
+        <w:t>MyCollegeProvider</w:t>
+      </w:r>
+      <w:proofErr w:type="spellEnd"/>
+      <w:r>
+        <w:t>”.  For this sample, I’ve named it “</w:t>
+      </w:r>
+      <w:proofErr w:type="spellStart"/>
+      <w:r>
+        <w:t>TestProvider</w:t>
+      </w:r>
+      <w:proofErr w:type="spellEnd"/>
+      <w:r>
+        <w:t>”.  This represents a logical provider of courses – for example, this may be a single college or university.  If your college or university also has an associated entity that offers courses to businesses, as an example, we could create a second provider for their data.</w:t>
       </w:r>
     </w:p>
     <w:p>
@@ -350,7 +390,15 @@
         </w:numPr>
       </w:pPr>
       <w:r>
-        <w:t xml:space="preserve">Open the provider class up for testing.  This provider class needs to extend the XCRI.BaseProvider class, so add that code in and get VS to auto-populate the required </w:t>
+        <w:t xml:space="preserve">Open the provider class up for testing.  This provider class needs to extend the </w:t>
+      </w:r>
+      <w:proofErr w:type="spellStart"/>
+      <w:r>
+        <w:t>XCRI.BaseProvider</w:t>
+      </w:r>
+      <w:proofErr w:type="spellEnd"/>
+      <w:r>
+        <w:t xml:space="preserve"> class, so add that code in and get VS to auto-populate the required </w:t>
       </w:r>
       <w:r>
         <w:lastRenderedPageBreak/>
@@ -482,11 +530,27 @@
         </w:numPr>
       </w:pPr>
       <w:r>
-        <w:t xml:space="preserve">Note that we must implement a mechanism for returning course details, but the XCRI.Course class is marked as abstract.  Create a new class and name it “Course”, inheriting </w:t>
+        <w:t xml:space="preserve">Note that we must implement a mechanism for returning course details, but the </w:t>
+      </w:r>
+      <w:proofErr w:type="spellStart"/>
+      <w:r>
+        <w:t>XCRI.Course</w:t>
+      </w:r>
+      <w:proofErr w:type="spellEnd"/>
+      <w:r>
+        <w:t xml:space="preserve"> class is marked as abstract.  Create a new class and name it “Course”, inheriting </w:t>
       </w:r>
       <w:r>
         <w:lastRenderedPageBreak/>
-        <w:t>from the XCRI.Course object.  Note that I’ve also implemented the abstract member “Presentations”, although the implementation is very basic.</w:t>
+        <w:t xml:space="preserve">from the </w:t>
+      </w:r>
+      <w:proofErr w:type="spellStart"/>
+      <w:r>
+        <w:t>XCRI.Course</w:t>
+      </w:r>
+      <w:proofErr w:type="spellEnd"/>
+      <w:r>
+        <w:t xml:space="preserve"> object.  Note that I’ve also implemented the abstract member “Presentations”, although the implementation is very basic.</w:t>
       </w:r>
       <w:r>
         <w:br/>
@@ -626,7 +690,15 @@
       </w:pPr>
       <w:r>
         <w:lastRenderedPageBreak/>
-        <w:t>Create a new folder within the application named “xcri” and create a Default.aspx page within it:</w:t>
+        <w:t>Create a new folder within the application named “</w:t>
+      </w:r>
+      <w:proofErr w:type="spellStart"/>
+      <w:r>
+        <w:t>xcri</w:t>
+      </w:r>
+      <w:proofErr w:type="spellEnd"/>
+      <w:r>
+        <w:t>” and create a Default.aspx page within it:</w:t>
       </w:r>
       <w:r>
         <w:br/>
@@ -682,8 +754,26 @@
         </w:numPr>
       </w:pPr>
       <w:r>
-        <w:t>Go into the code view for the page and override the Render method, creating a new instance of XCRI.XCRIGenerator, adding your provider to the list, then calling XCRIGenerator.GenerateTo:</w:t>
-      </w:r>
+        <w:t xml:space="preserve">Go into the code view for the page and override the Render method, creating a new instance of </w:t>
+      </w:r>
+      <w:proofErr w:type="spellStart"/>
+      <w:r>
+        <w:t>XCRI.XCRIGenerator</w:t>
+      </w:r>
+      <w:proofErr w:type="spellEnd"/>
+      <w:r>
+        <w:t xml:space="preserve">, adding your provider to the list, then calling </w:t>
+      </w:r>
+      <w:proofErr w:type="spellStart"/>
+      <w:r>
+        <w:t>XCRIGenerator.GenerateTo</w:t>
+      </w:r>
+      <w:proofErr w:type="spellEnd"/>
+      <w:proofErr w:type="gramStart"/>
+      <w:r>
+        <w:t>:</w:t>
+      </w:r>
+      <w:proofErr w:type="gramEnd"/>
       <w:r>
         <w:br/>
       </w:r>
@@ -841,9 +931,11 @@
           <w:t>http://www.xcri.org/wiki/index.php/Reliable_feed_location</w:t>
         </w:r>
       </w:hyperlink>
+      <w:proofErr w:type="gramStart"/>
       <w:r>
         <w:t>)</w:t>
       </w:r>
+      <w:proofErr w:type="gramEnd"/>
       <w:r>
         <w:br/>
         <w:t xml:space="preserve">The XCRI feed is always in a location which is expected – this is defined as </w:t>
@@ -881,7 +973,15 @@
         <w:t xml:space="preserve"> </w:t>
       </w:r>
       <w:r>
-        <w:t>The “feed autodiscovery” pattern (</w:t>
+        <w:t xml:space="preserve">The “feed </w:t>
+      </w:r>
+      <w:proofErr w:type="spellStart"/>
+      <w:r>
+        <w:t>autodiscovery</w:t>
+      </w:r>
+      <w:proofErr w:type="spellEnd"/>
+      <w:r>
+        <w:t>” pattern (</w:t>
       </w:r>
       <w:hyperlink r:id="rId20" w:history="1">
         <w:r>
@@ -891,9 +991,11 @@
           <w:t>http://www.xcri.org/wiki/index.php/Feed_autodiscovery</w:t>
         </w:r>
       </w:hyperlink>
+      <w:proofErr w:type="gramStart"/>
       <w:r>
         <w:t>)</w:t>
       </w:r>
+      <w:proofErr w:type="gramEnd"/>
       <w:r>
         <w:br/>
         <w:t>The XCRI feed is located through the use of a HTML “meta tag”.  To use it, the provider includes a &lt;link /&gt; tag within the &lt;head&gt; section of their HTML source code.   This then, in turn, points to the XCRI feed.</w:t>

</xml_diff>